<commit_message>
Basic changes on the Paragraph, few additions
</commit_message>
<xml_diff>
--- a/Documents/Design And Requirements.docx
+++ b/Documents/Design And Requirements.docx
@@ -4918,8 +4918,6 @@
               </w:rPr>
               <w:t xml:space="preserve"> Req</w:t>
             </w:r>
-            <w:bookmarkStart w:id="0" w:name="_GoBack"/>
-            <w:bookmarkEnd w:id="0"/>
           </w:p>
         </w:tc>
         <w:tc>
@@ -6572,11 +6570,9 @@
       <w:r>
         <w:t xml:space="preserve"> users, Edit, Resync, Post, Show statistics, Exit. The first option list user will list all the users of the program saved in a file. The second option Show user </w:t>
       </w:r>
-      <w:proofErr w:type="gramStart"/>
       <w:r>
-        <w:t>should  show</w:t>
+        <w:t>should show</w:t>
       </w:r>
-      <w:proofErr w:type="gramEnd"/>
       <w:r>
         <w:t xml:space="preserve"> the information about the particular user based on the Name/UUID entered. Third option Edit will let user edit their information. Similarly Resync will forget all the data and reset the sending of the data. The other option show statistics will </w:t>
       </w:r>
@@ -6586,6 +6582,41 @@
       <w:r>
         <w:t>. The last option will let the user Exit out of the network.</w:t>
       </w:r>
+    </w:p>
+    <w:p>
+      <w:pPr>
+        <w:pStyle w:val="BodyText"/>
+        <w:spacing w:after="0"/>
+        <w:ind w:left="720"/>
+      </w:pPr>
+    </w:p>
+    <w:p>
+      <w:pPr>
+        <w:pStyle w:val="BodyText"/>
+        <w:spacing w:after="0"/>
+        <w:ind w:left="720"/>
+      </w:pPr>
+      <w:r>
+        <w:t xml:space="preserve">The second iteration of the project will add more functionality and easy user interface in the program. The two primary </w:t>
+      </w:r>
+      <w:r>
+        <w:t>functionalities</w:t>
+      </w:r>
+      <w:r>
+        <w:t xml:space="preserve"> are user being able to send private message to another user on the network and getting notification if any user is online.</w:t>
+      </w:r>
+      <w:r>
+        <w:t xml:space="preserve"> This version of TSN is the modification on the previous version which is better and easy to use.</w:t>
+      </w:r>
+      <w:bookmarkStart w:id="0" w:name="_GoBack"/>
+      <w:bookmarkEnd w:id="0"/>
+    </w:p>
+    <w:p>
+      <w:pPr>
+        <w:pStyle w:val="BodyText"/>
+        <w:spacing w:after="0"/>
+        <w:ind w:left="720"/>
+      </w:pPr>
     </w:p>
     <w:p/>
     <w:p>
@@ -6702,6 +6733,7 @@
         </w:numPr>
       </w:pPr>
       <w:r>
+        <w:lastRenderedPageBreak/>
         <w:t xml:space="preserve">In Request, we made sure our </w:t>
       </w:r>
       <w:proofErr w:type="spellStart"/>
@@ -6746,7 +6778,6 @@
         </w:numPr>
       </w:pPr>
       <w:r>
-        <w:lastRenderedPageBreak/>
         <w:t xml:space="preserve">The program will then enter a subscriber mode listening for a request </w:t>
       </w:r>
     </w:p>
@@ -9668,6 +9699,7 @@
   <w:style w:type="character" w:default="1" w:styleId="DefaultParagraphFont">
     <w:name w:val="Default Paragraph Font"/>
     <w:uiPriority w:val="1"/>
+    <w:semiHidden/>
     <w:unhideWhenUsed/>
   </w:style>
   <w:style w:type="table" w:default="1" w:styleId="TableNormal">
@@ -10496,7 +10528,7 @@
 </file>
 
 <file path=customXml/itemProps1.xml><?xml version="1.0" encoding="utf-8"?>
-<ds:datastoreItem xmlns:ds="http://schemas.openxmlformats.org/officeDocument/2006/customXml" ds:itemID="{A0033DE2-1F6E-E146-A44E-B636D46BDA75}">
+<ds:datastoreItem xmlns:ds="http://schemas.openxmlformats.org/officeDocument/2006/customXml" ds:itemID="{ABF5F312-0AE1-2043-9084-EAE5BE1F3ACB}">
   <ds:schemaRefs>
     <ds:schemaRef ds:uri="http://schemas.openxmlformats.org/officeDocument/2006/bibliography"/>
   </ds:schemaRefs>

</xml_diff>

<commit_message>
Added tabular use-case for user options
</commit_message>
<xml_diff>
--- a/Documents/Design And Requirements.docx
+++ b/Documents/Design And Requirements.docx
@@ -6004,6 +6004,291 @@
       <w:pPr>
         <w:pStyle w:val="BodyText"/>
       </w:pPr>
+      <w:r>
+        <w:t>Tabular Use-Case for user Interface:</w:t>
+      </w:r>
+    </w:p>
+    <w:tbl>
+      <w:tblPr>
+        <w:tblStyle w:val="TableGrid"/>
+        <w:tblW w:w="0" w:type="auto"/>
+        <w:tblLook w:val="04A0" w:firstRow="1" w:lastRow="0" w:firstColumn="1" w:lastColumn="0" w:noHBand="0" w:noVBand="1"/>
+      </w:tblPr>
+      <w:tblGrid>
+        <w:gridCol w:w="2155"/>
+        <w:gridCol w:w="4770"/>
+      </w:tblGrid>
+      <w:tr>
+        <w:tc>
+          <w:tcPr>
+            <w:tcW w:w="2155" w:type="dxa"/>
+          </w:tcPr>
+          <w:p>
+            <w:pPr>
+              <w:pStyle w:val="BodyText"/>
+              <w:rPr>
+                <w:b/>
+              </w:rPr>
+            </w:pPr>
+            <w:r>
+              <w:rPr>
+                <w:b/>
+              </w:rPr>
+              <w:t>USER ACTION</w:t>
+            </w:r>
+          </w:p>
+        </w:tc>
+        <w:tc>
+          <w:tcPr>
+            <w:tcW w:w="4770" w:type="dxa"/>
+          </w:tcPr>
+          <w:p>
+            <w:pPr>
+              <w:pStyle w:val="BodyText"/>
+              <w:rPr>
+                <w:b/>
+              </w:rPr>
+            </w:pPr>
+            <w:bookmarkStart w:id="0" w:name="_GoBack"/>
+            <w:r>
+              <w:rPr>
+                <w:b/>
+              </w:rPr>
+              <w:t>SYSTEM RESPONSE</w:t>
+            </w:r>
+            <w:bookmarkEnd w:id="0"/>
+          </w:p>
+        </w:tc>
+      </w:tr>
+      <w:tr>
+        <w:tc>
+          <w:tcPr>
+            <w:tcW w:w="2155" w:type="dxa"/>
+          </w:tcPr>
+          <w:p>
+            <w:pPr>
+              <w:pStyle w:val="BodyText"/>
+            </w:pPr>
+            <w:r>
+              <w:t>List User</w:t>
+            </w:r>
+          </w:p>
+        </w:tc>
+        <w:tc>
+          <w:tcPr>
+            <w:tcW w:w="4770" w:type="dxa"/>
+          </w:tcPr>
+          <w:p>
+            <w:pPr>
+              <w:pStyle w:val="BodyText"/>
+            </w:pPr>
+            <w:r>
+              <w:t>Lists all the user in orderly fashion</w:t>
+            </w:r>
+          </w:p>
+        </w:tc>
+      </w:tr>
+      <w:tr>
+        <w:tc>
+          <w:tcPr>
+            <w:tcW w:w="2155" w:type="dxa"/>
+          </w:tcPr>
+          <w:p>
+            <w:pPr>
+              <w:pStyle w:val="BodyText"/>
+            </w:pPr>
+            <w:r>
+              <w:t>Show User</w:t>
+            </w:r>
+          </w:p>
+        </w:tc>
+        <w:tc>
+          <w:tcPr>
+            <w:tcW w:w="4770" w:type="dxa"/>
+          </w:tcPr>
+          <w:p>
+            <w:pPr>
+              <w:pStyle w:val="BodyText"/>
+            </w:pPr>
+            <w:r>
+              <w:t>Show specific user and post they have made</w:t>
+            </w:r>
+          </w:p>
+        </w:tc>
+      </w:tr>
+      <w:tr>
+        <w:tc>
+          <w:tcPr>
+            <w:tcW w:w="2155" w:type="dxa"/>
+          </w:tcPr>
+          <w:p>
+            <w:pPr>
+              <w:pStyle w:val="BodyText"/>
+            </w:pPr>
+            <w:r>
+              <w:t>Edit</w:t>
+            </w:r>
+          </w:p>
+        </w:tc>
+        <w:tc>
+          <w:tcPr>
+            <w:tcW w:w="4770" w:type="dxa"/>
+          </w:tcPr>
+          <w:p>
+            <w:pPr>
+              <w:pStyle w:val="BodyText"/>
+            </w:pPr>
+            <w:r>
+              <w:t>Ability to edit personal information</w:t>
+            </w:r>
+          </w:p>
+        </w:tc>
+      </w:tr>
+      <w:tr>
+        <w:tc>
+          <w:tcPr>
+            <w:tcW w:w="2155" w:type="dxa"/>
+          </w:tcPr>
+          <w:p>
+            <w:pPr>
+              <w:pStyle w:val="BodyText"/>
+            </w:pPr>
+            <w:r>
+              <w:t>Resync</w:t>
+            </w:r>
+          </w:p>
+        </w:tc>
+        <w:tc>
+          <w:tcPr>
+            <w:tcW w:w="4770" w:type="dxa"/>
+          </w:tcPr>
+          <w:p>
+            <w:pPr>
+              <w:pStyle w:val="BodyText"/>
+            </w:pPr>
+            <w:r>
+              <w:t>Deletes all the user info and start from the beginning</w:t>
+            </w:r>
+          </w:p>
+        </w:tc>
+      </w:tr>
+      <w:tr>
+        <w:tc>
+          <w:tcPr>
+            <w:tcW w:w="2155" w:type="dxa"/>
+          </w:tcPr>
+          <w:p>
+            <w:pPr>
+              <w:pStyle w:val="BodyText"/>
+            </w:pPr>
+            <w:r>
+              <w:t>Post</w:t>
+            </w:r>
+          </w:p>
+        </w:tc>
+        <w:tc>
+          <w:tcPr>
+            <w:tcW w:w="4770" w:type="dxa"/>
+          </w:tcPr>
+          <w:p>
+            <w:pPr>
+              <w:pStyle w:val="BodyText"/>
+            </w:pPr>
+            <w:r>
+              <w:t>Gives ability to post</w:t>
+            </w:r>
+          </w:p>
+        </w:tc>
+      </w:tr>
+      <w:tr>
+        <w:tc>
+          <w:tcPr>
+            <w:tcW w:w="2155" w:type="dxa"/>
+          </w:tcPr>
+          <w:p>
+            <w:pPr>
+              <w:pStyle w:val="BodyText"/>
+            </w:pPr>
+            <w:r>
+              <w:t>Show Statistics</w:t>
+            </w:r>
+          </w:p>
+        </w:tc>
+        <w:tc>
+          <w:tcPr>
+            <w:tcW w:w="4770" w:type="dxa"/>
+          </w:tcPr>
+          <w:p>
+            <w:pPr>
+              <w:pStyle w:val="BodyText"/>
+            </w:pPr>
+            <w:r>
+              <w:t>Shows the number of times post is made</w:t>
+            </w:r>
+          </w:p>
+        </w:tc>
+      </w:tr>
+      <w:tr>
+        <w:tc>
+          <w:tcPr>
+            <w:tcW w:w="2155" w:type="dxa"/>
+          </w:tcPr>
+          <w:p>
+            <w:pPr>
+              <w:pStyle w:val="BodyText"/>
+            </w:pPr>
+            <w:r>
+              <w:t>Send message</w:t>
+            </w:r>
+          </w:p>
+        </w:tc>
+        <w:tc>
+          <w:tcPr>
+            <w:tcW w:w="4770" w:type="dxa"/>
+          </w:tcPr>
+          <w:p>
+            <w:pPr>
+              <w:pStyle w:val="BodyText"/>
+            </w:pPr>
+            <w:r>
+              <w:t>Send Private message to selected user</w:t>
+            </w:r>
+          </w:p>
+        </w:tc>
+      </w:tr>
+      <w:tr>
+        <w:tc>
+          <w:tcPr>
+            <w:tcW w:w="2155" w:type="dxa"/>
+          </w:tcPr>
+          <w:p>
+            <w:pPr>
+              <w:pStyle w:val="BodyText"/>
+            </w:pPr>
+            <w:r>
+              <w:t>Exit</w:t>
+            </w:r>
+          </w:p>
+        </w:tc>
+        <w:tc>
+          <w:tcPr>
+            <w:tcW w:w="4770" w:type="dxa"/>
+          </w:tcPr>
+          <w:p>
+            <w:pPr>
+              <w:pStyle w:val="BodyText"/>
+            </w:pPr>
+            <w:r>
+              <w:t>Exits out of the program</w:t>
+            </w:r>
+          </w:p>
+        </w:tc>
+      </w:tr>
+    </w:tbl>
+    <w:p>
+      <w:pPr>
+        <w:pStyle w:val="BodyText"/>
+      </w:pPr>
     </w:p>
     <w:p>
       <w:pPr>
@@ -6070,7 +6355,6 @@
         <w:pStyle w:val="Heading2"/>
       </w:pPr>
       <w:r>
-        <w:lastRenderedPageBreak/>
         <w:t>Design</w:t>
       </w:r>
       <w:r>
@@ -6264,13 +6548,7 @@
         <w:ind w:left="720"/>
       </w:pPr>
       <w:r>
-        <w:t xml:space="preserve">This is a peer to peer social network command line program. This will be the first Iteration of the project. In this program a user will be prompted with a menu with options to List users, </w:t>
-      </w:r>
-      <w:r>
-        <w:t>show</w:t>
-      </w:r>
-      <w:r>
-        <w:t xml:space="preserve"> users, Edit, Resync, Post, Show statistics, Exit. The first option list user will list all the users of the program saved in a file. The second option Show user should show the information about the particular user based on the Name/UUID entered. Third option Edit will let user edit their information. Similarly Resync will forget all the data and reset the sending of the data. The other option show statistics will </w:t>
+        <w:t xml:space="preserve">This is a peer to peer social network command line program. This will be the first Iteration of the project. In this program a user will be prompted with a menu with options to List users, show users, Edit, Resync, Post, Show statistics, Exit. The first option list user will list all the users of the program saved in a file. The second option Show user should show the information about the particular user based on the Name/UUID entered. Third option Edit will let user edit their information. Similarly Resync will forget all the data and reset the sending of the data. The other option show statistics will </w:t>
       </w:r>
       <w:r>
         <w:t>Prints out how many nodes are known and how much content is available in this node listed as a percentage</w:t>
@@ -6395,8 +6673,6 @@
       <w:r>
         <w:t xml:space="preserve"> In the same User class we have several getter functions.</w:t>
       </w:r>
-      <w:bookmarkStart w:id="0" w:name="_GoBack"/>
-      <w:bookmarkEnd w:id="0"/>
     </w:p>
     <w:p>
       <w:pPr>
@@ -6405,6 +6681,10 @@
         <w:ind w:left="720"/>
       </w:pPr>
     </w:p>
+    <w:p/>
+    <w:p/>
+    <w:p/>
+    <w:p/>
     <w:p/>
     <w:p>
       <w:pPr>
@@ -6520,7 +6800,6 @@
         </w:numPr>
       </w:pPr>
       <w:r>
-        <w:lastRenderedPageBreak/>
         <w:t xml:space="preserve">In Request, we made sure our </w:t>
       </w:r>
       <w:proofErr w:type="spellStart"/>
@@ -10046,6 +10325,36 @@
       <w:outlineLvl w:val="9"/>
     </w:pPr>
   </w:style>
+  <w:style w:type="paragraph" w:styleId="BalloonText">
+    <w:name w:val="Balloon Text"/>
+    <w:basedOn w:val="Normal"/>
+    <w:link w:val="BalloonTextChar"/>
+    <w:uiPriority w:val="99"/>
+    <w:semiHidden/>
+    <w:unhideWhenUsed/>
+    <w:rsid w:val="00CF0512"/>
+    <w:pPr>
+      <w:spacing w:after="0" w:line="240" w:lineRule="auto"/>
+    </w:pPr>
+    <w:rPr>
+      <w:rFonts w:ascii="Times New Roman" w:hAnsi="Times New Roman" w:cs="Times New Roman"/>
+      <w:sz w:val="18"/>
+      <w:szCs w:val="18"/>
+    </w:rPr>
+  </w:style>
+  <w:style w:type="character" w:customStyle="1" w:styleId="BalloonTextChar">
+    <w:name w:val="Balloon Text Char"/>
+    <w:basedOn w:val="DefaultParagraphFont"/>
+    <w:link w:val="BalloonText"/>
+    <w:uiPriority w:val="99"/>
+    <w:semiHidden/>
+    <w:rsid w:val="00CF0512"/>
+    <w:rPr>
+      <w:rFonts w:ascii="Times New Roman" w:hAnsi="Times New Roman" w:cs="Times New Roman"/>
+      <w:sz w:val="18"/>
+      <w:szCs w:val="18"/>
+    </w:rPr>
+  </w:style>
 </w:styles>
 </file>
 
@@ -10315,7 +10624,7 @@
 </file>
 
 <file path=customXml/itemProps1.xml><?xml version="1.0" encoding="utf-8"?>
-<ds:datastoreItem xmlns:ds="http://schemas.openxmlformats.org/officeDocument/2006/customXml" ds:itemID="{0115D6D7-EC20-2843-BB94-98A9945CBD06}">
+<ds:datastoreItem xmlns:ds="http://schemas.openxmlformats.org/officeDocument/2006/customXml" ds:itemID="{44C0AE4E-31F3-CD4A-AEC6-6F204F630375}">
   <ds:schemaRefs>
     <ds:schemaRef ds:uri="http://schemas.openxmlformats.org/officeDocument/2006/bibliography"/>
   </ds:schemaRefs>

</xml_diff>